<commit_message>
another Pacman bug fix
</commit_message>
<xml_diff>
--- a/Nikolay Petrov/exercise_8/Pacman_B01.docx
+++ b/Nikolay Petrov/exercise_8/Pacman_B01.docx
@@ -398,247 +398,246 @@
                 <w:color w:val="7F7F7F"/>
               </w:rPr>
             </w:pPr>
+          </w:p>
+        </w:tc>
+      </w:tr>
+      <w:tr>
+        <w:tc>
+          <w:tcPr>
+            <w:tcW w:w="3258" w:type="dxa"/>
+            <w:vAlign w:val="center"/>
+          </w:tcPr>
+          <w:p>
+            <w:pPr>
+              <w:jc w:val="center"/>
+              <w:rPr>
+                <w:rFonts w:ascii="Calibri" w:hAnsi="Calibri"/>
+                <w:b/>
+                <w:bCs/>
+                <w:color w:val="000000"/>
+              </w:rPr>
+            </w:pPr>
+            <w:r>
+              <w:rPr>
+                <w:rFonts w:ascii="Calibri" w:hAnsi="Calibri"/>
+                <w:b/>
+                <w:bCs/>
+                <w:color w:val="000000"/>
+              </w:rPr>
+              <w:t>Steps to reproduce</w:t>
+            </w:r>
+          </w:p>
+        </w:tc>
+        <w:tc>
+          <w:tcPr>
+            <w:tcW w:w="6318" w:type="dxa"/>
+            <w:vAlign w:val="bottom"/>
+          </w:tcPr>
+          <w:p>
+            <w:pPr>
+              <w:rPr>
+                <w:rFonts w:ascii="Calibri" w:hAnsi="Calibri"/>
+                <w:i/>
+                <w:iCs/>
+                <w:color w:val="7F7F7F"/>
+                <w:lang w:val="en-US"/>
+              </w:rPr>
+            </w:pPr>
+            <w:proofErr w:type="gramStart"/>
+            <w:r>
+              <w:rPr>
+                <w:rFonts w:ascii="Calibri" w:hAnsi="Calibri"/>
+                <w:i/>
+                <w:iCs/>
+                <w:color w:val="7F7F7F"/>
+                <w:lang w:val="en-US"/>
+              </w:rPr>
+              <w:t>1.</w:t>
+            </w:r>
+            <w:r>
+              <w:rPr>
+                <w:rFonts w:ascii="Calibri" w:hAnsi="Calibri"/>
+                <w:i/>
+                <w:iCs/>
+                <w:color w:val="7F7F7F"/>
+              </w:rPr>
+              <w:t>Go</w:t>
+            </w:r>
+            <w:proofErr w:type="gramEnd"/>
+            <w:r>
+              <w:rPr>
+                <w:rFonts w:ascii="Calibri" w:hAnsi="Calibri"/>
+                <w:i/>
+                <w:iCs/>
+                <w:color w:val="7F7F7F"/>
+              </w:rPr>
+              <w:t xml:space="preserve"> to </w:t>
+            </w:r>
+            <w:r>
+              <w:fldChar w:fldCharType="begin"/>
+            </w:r>
+            <w:r>
+              <w:instrText xml:space="preserve"> HYPERLINK "https://glitchplay.com/" </w:instrText>
+            </w:r>
+            <w:r>
+              <w:fldChar w:fldCharType="separate"/>
+            </w:r>
+            <w:r>
+              <w:rPr>
+                <w:rStyle w:val="Hyperlink"/>
+              </w:rPr>
+              <w:t>https://glitchplay.com/</w:t>
+            </w:r>
+            <w:r>
+              <w:rPr>
+                <w:rStyle w:val="Hyperlink"/>
+              </w:rPr>
+              <w:fldChar w:fldCharType="end"/>
+            </w:r>
+            <w:r>
+              <w:rPr>
+                <w:rFonts w:ascii="Calibri" w:hAnsi="Calibri"/>
+                <w:i/>
+                <w:iCs/>
+                <w:color w:val="7F7F7F"/>
+              </w:rPr>
+              <w:t xml:space="preserve"> . </w:t>
+            </w:r>
+          </w:p>
+          <w:p>
+            <w:pPr>
+              <w:rPr>
+                <w:rFonts w:ascii="Calibri" w:hAnsi="Calibri"/>
+                <w:i/>
+                <w:iCs/>
+                <w:color w:val="7F7F7F"/>
+                <w:lang w:val="en-US"/>
+              </w:rPr>
+            </w:pPr>
+            <w:proofErr w:type="gramStart"/>
+            <w:r>
+              <w:rPr>
+                <w:rFonts w:ascii="Calibri" w:hAnsi="Calibri"/>
+                <w:i/>
+                <w:iCs/>
+                <w:color w:val="7F7F7F"/>
+                <w:lang w:val="en-US"/>
+              </w:rPr>
+              <w:t>2</w:t>
+            </w:r>
+            <w:r>
+              <w:rPr>
+                <w:rFonts w:ascii="Calibri" w:hAnsi="Calibri"/>
+                <w:i/>
+                <w:iCs/>
+                <w:color w:val="7F7F7F"/>
+                <w:lang w:val="en-US"/>
+              </w:rPr>
+              <w:t>.</w:t>
+            </w:r>
+            <w:r>
+              <w:rPr>
+                <w:rFonts w:ascii="Calibri" w:hAnsi="Calibri"/>
+                <w:i/>
+                <w:iCs/>
+                <w:color w:val="7F7F7F"/>
+                <w:lang w:val="en-US"/>
+              </w:rPr>
+              <w:t>Start</w:t>
+            </w:r>
+            <w:proofErr w:type="gramEnd"/>
+            <w:r>
+              <w:rPr>
+                <w:rFonts w:ascii="Calibri" w:hAnsi="Calibri"/>
+                <w:i/>
+                <w:iCs/>
+                <w:color w:val="7F7F7F"/>
+                <w:lang w:val="en-US"/>
+              </w:rPr>
+              <w:t xml:space="preserve"> Pacman game.</w:t>
+            </w:r>
+          </w:p>
+          <w:p>
+            <w:pPr>
+              <w:rPr>
+                <w:rFonts w:ascii="Calibri" w:hAnsi="Calibri"/>
+                <w:i/>
+                <w:iCs/>
+                <w:color w:val="7F7F7F"/>
+                <w:lang w:val="en-US"/>
+              </w:rPr>
+            </w:pPr>
+            <w:r>
+              <w:rPr>
+                <w:rFonts w:ascii="Calibri" w:hAnsi="Calibri"/>
+                <w:i/>
+                <w:iCs/>
+                <w:color w:val="7F7F7F"/>
+                <w:lang w:val="en-US"/>
+              </w:rPr>
+              <w:t>4.</w:t>
+            </w:r>
+            <w:r>
+              <w:rPr>
+                <w:rFonts w:ascii="Calibri" w:hAnsi="Calibri"/>
+                <w:i/>
+                <w:iCs/>
+                <w:color w:val="7F7F7F"/>
+                <w:lang w:val="en-US"/>
+              </w:rPr>
+              <w:t>Begin</w:t>
+            </w:r>
+            <w:r>
+              <w:rPr>
+                <w:rFonts w:ascii="Calibri" w:hAnsi="Calibri"/>
+                <w:i/>
+                <w:iCs/>
+                <w:color w:val="7F7F7F"/>
+                <w:lang w:val="en-US"/>
+              </w:rPr>
+              <w:t xml:space="preserve"> </w:t>
+            </w:r>
+            <w:r>
+              <w:rPr>
+                <w:rFonts w:ascii="Calibri" w:hAnsi="Calibri"/>
+                <w:i/>
+                <w:iCs/>
+                <w:color w:val="7F7F7F"/>
+                <w:lang w:val="en-US"/>
+              </w:rPr>
+              <w:t>gathering</w:t>
+            </w:r>
+            <w:r>
+              <w:rPr>
+                <w:rFonts w:ascii="Calibri" w:hAnsi="Calibri"/>
+                <w:i/>
+                <w:iCs/>
+                <w:color w:val="7F7F7F"/>
+                <w:lang w:val="en-US"/>
+              </w:rPr>
+              <w:t xml:space="preserve"> </w:t>
+            </w:r>
+            <w:r>
+              <w:rPr>
+                <w:rFonts w:ascii="Calibri" w:hAnsi="Calibri"/>
+                <w:i/>
+                <w:iCs/>
+                <w:color w:val="7F7F7F"/>
+                <w:lang w:val="en-US"/>
+              </w:rPr>
+              <w:t>points</w:t>
+            </w:r>
             <w:bookmarkStart w:id="0" w:name="_GoBack"/>
             <w:bookmarkEnd w:id="0"/>
-          </w:p>
-        </w:tc>
-      </w:tr>
-      <w:tr>
-        <w:tc>
-          <w:tcPr>
-            <w:tcW w:w="3258" w:type="dxa"/>
-            <w:vAlign w:val="center"/>
-          </w:tcPr>
-          <w:p>
-            <w:pPr>
-              <w:jc w:val="center"/>
-              <w:rPr>
-                <w:rFonts w:ascii="Calibri" w:hAnsi="Calibri"/>
-                <w:b/>
-                <w:bCs/>
-                <w:color w:val="000000"/>
-              </w:rPr>
-            </w:pPr>
-            <w:r>
-              <w:rPr>
-                <w:rFonts w:ascii="Calibri" w:hAnsi="Calibri"/>
-                <w:b/>
-                <w:bCs/>
-                <w:color w:val="000000"/>
-              </w:rPr>
-              <w:t>Steps to reproduce</w:t>
-            </w:r>
-          </w:p>
-        </w:tc>
-        <w:tc>
-          <w:tcPr>
-            <w:tcW w:w="6318" w:type="dxa"/>
-            <w:vAlign w:val="bottom"/>
-          </w:tcPr>
-          <w:p>
-            <w:pPr>
-              <w:rPr>
-                <w:rFonts w:ascii="Calibri" w:hAnsi="Calibri"/>
-                <w:i/>
-                <w:iCs/>
-                <w:color w:val="7F7F7F"/>
-                <w:lang w:val="en-US"/>
-              </w:rPr>
-            </w:pPr>
-            <w:proofErr w:type="gramStart"/>
-            <w:r>
-              <w:rPr>
-                <w:rFonts w:ascii="Calibri" w:hAnsi="Calibri"/>
-                <w:i/>
-                <w:iCs/>
-                <w:color w:val="7F7F7F"/>
-                <w:lang w:val="en-US"/>
-              </w:rPr>
-              <w:t>1.</w:t>
-            </w:r>
-            <w:r>
-              <w:rPr>
-                <w:rFonts w:ascii="Calibri" w:hAnsi="Calibri"/>
-                <w:i/>
-                <w:iCs/>
-                <w:color w:val="7F7F7F"/>
-              </w:rPr>
-              <w:t>Go</w:t>
-            </w:r>
-            <w:proofErr w:type="gramEnd"/>
-            <w:r>
-              <w:rPr>
-                <w:rFonts w:ascii="Calibri" w:hAnsi="Calibri"/>
-                <w:i/>
-                <w:iCs/>
-                <w:color w:val="7F7F7F"/>
-              </w:rPr>
-              <w:t xml:space="preserve"> to </w:t>
-            </w:r>
-            <w:r>
-              <w:fldChar w:fldCharType="begin"/>
-            </w:r>
-            <w:r>
-              <w:instrText xml:space="preserve"> HYPERLINK "https://glitchplay.com/" </w:instrText>
-            </w:r>
-            <w:r>
-              <w:fldChar w:fldCharType="separate"/>
-            </w:r>
-            <w:r>
-              <w:rPr>
-                <w:rStyle w:val="Hyperlink"/>
-              </w:rPr>
-              <w:t>https://glitchplay.com/</w:t>
-            </w:r>
-            <w:r>
-              <w:rPr>
-                <w:rStyle w:val="Hyperlink"/>
-              </w:rPr>
-              <w:fldChar w:fldCharType="end"/>
-            </w:r>
-            <w:r>
-              <w:rPr>
-                <w:rFonts w:ascii="Calibri" w:hAnsi="Calibri"/>
-                <w:i/>
-                <w:iCs/>
-                <w:color w:val="7F7F7F"/>
-              </w:rPr>
-              <w:t xml:space="preserve"> .</w:t>
-            </w:r>
-          </w:p>
-          <w:p>
-            <w:pPr>
-              <w:rPr>
-                <w:rFonts w:ascii="Calibri" w:hAnsi="Calibri"/>
-                <w:i/>
-                <w:iCs/>
-                <w:color w:val="7F7F7F"/>
-                <w:lang w:val="en-US"/>
-              </w:rPr>
-            </w:pPr>
-            <w:proofErr w:type="gramStart"/>
-            <w:r>
-              <w:rPr>
-                <w:rFonts w:ascii="Calibri" w:hAnsi="Calibri"/>
-                <w:i/>
-                <w:iCs/>
-                <w:color w:val="7F7F7F"/>
-                <w:lang w:val="en-US"/>
-              </w:rPr>
-              <w:t>2.</w:t>
-            </w:r>
-            <w:r>
-              <w:rPr>
-                <w:rFonts w:ascii="Calibri" w:hAnsi="Calibri"/>
-                <w:i/>
-                <w:iCs/>
-                <w:color w:val="7F7F7F"/>
-              </w:rPr>
-              <w:t>Scroll</w:t>
-            </w:r>
-            <w:proofErr w:type="gramEnd"/>
-            <w:r>
-              <w:rPr>
-                <w:rFonts w:ascii="Calibri" w:hAnsi="Calibri"/>
-                <w:i/>
-                <w:iCs/>
-                <w:color w:val="7F7F7F"/>
-              </w:rPr>
-              <w:t xml:space="preserve"> down the page and click Play green button. It redirects you to a new tab where the game is loaded.</w:t>
-            </w:r>
-          </w:p>
-          <w:p>
-            <w:pPr>
-              <w:rPr>
-                <w:rFonts w:ascii="Calibri" w:hAnsi="Calibri"/>
-                <w:i/>
-                <w:iCs/>
-                <w:color w:val="7F7F7F"/>
-                <w:lang w:val="en-US"/>
-              </w:rPr>
-            </w:pPr>
-            <w:proofErr w:type="gramStart"/>
-            <w:r>
-              <w:rPr>
-                <w:rFonts w:ascii="Calibri" w:hAnsi="Calibri"/>
-                <w:i/>
-                <w:iCs/>
-                <w:color w:val="7F7F7F"/>
-                <w:lang w:val="en-US"/>
-              </w:rPr>
-              <w:t>3.</w:t>
-            </w:r>
-            <w:r>
-              <w:rPr>
-                <w:rFonts w:ascii="Calibri" w:hAnsi="Calibri"/>
-                <w:i/>
-                <w:iCs/>
-                <w:color w:val="7F7F7F"/>
-              </w:rPr>
-              <w:t>Click</w:t>
-            </w:r>
-            <w:proofErr w:type="gramEnd"/>
-            <w:r>
-              <w:rPr>
-                <w:rFonts w:ascii="Calibri" w:hAnsi="Calibri"/>
-                <w:i/>
-                <w:iCs/>
-                <w:color w:val="7F7F7F"/>
-              </w:rPr>
-              <w:t xml:space="preserve"> on “Click to Play” message.</w:t>
-            </w:r>
-          </w:p>
-          <w:p>
-            <w:pPr>
-              <w:rPr>
-                <w:rFonts w:ascii="Calibri" w:hAnsi="Calibri"/>
-                <w:i/>
-                <w:iCs/>
-                <w:color w:val="7F7F7F"/>
-                <w:lang w:val="en-US"/>
-              </w:rPr>
-            </w:pPr>
-            <w:proofErr w:type="gramStart"/>
-            <w:r>
-              <w:rPr>
-                <w:rFonts w:ascii="Calibri" w:hAnsi="Calibri"/>
-                <w:i/>
-                <w:iCs/>
-                <w:color w:val="7F7F7F"/>
-                <w:lang w:val="en-US"/>
-              </w:rPr>
-              <w:t>4.</w:t>
-            </w:r>
-            <w:r>
-              <w:rPr>
-                <w:rFonts w:ascii="Calibri" w:hAnsi="Calibri"/>
-                <w:i/>
-                <w:iCs/>
-                <w:color w:val="7F7F7F"/>
-                <w:lang w:val="en-US"/>
-              </w:rPr>
-              <w:t>Start</w:t>
-            </w:r>
-            <w:proofErr w:type="gramEnd"/>
-            <w:r>
-              <w:rPr>
-                <w:rFonts w:ascii="Calibri" w:hAnsi="Calibri"/>
-                <w:i/>
-                <w:iCs/>
-                <w:color w:val="7F7F7F"/>
-                <w:lang w:val="en-US"/>
-              </w:rPr>
-              <w:t xml:space="preserve"> playing the game using left/right/up/down/ arrows. Pacman gathers small yellow balls and </w:t>
-            </w:r>
-            <w:r>
-              <w:rPr>
-                <w:rFonts w:ascii="Calibri" w:hAnsi="Calibri"/>
-                <w:i/>
-                <w:iCs/>
-                <w:color w:val="7F7F7F"/>
-                <w:lang w:val="en-US"/>
-              </w:rPr>
-              <w:t>Score accumulates.</w:t>
+            <w:r>
+              <w:rPr>
+                <w:rFonts w:ascii="Calibri" w:hAnsi="Calibri"/>
+                <w:i/>
+                <w:iCs/>
+                <w:color w:val="7F7F7F"/>
+                <w:lang w:val="en-US"/>
+              </w:rPr>
+              <w:t xml:space="preserve">. </w:t>
             </w:r>
           </w:p>
           <w:p>

</xml_diff>